<commit_message>
Fixed SSU 7.10 & 7.2, changed "," -> ";" in SQL for Kategorije
</commit_message>
<xml_diff>
--- a/PROJECT_DOCS/2. SSU dokumenti/Word dokumenti/SSU_7.10_Najava_na_sistem.docx
+++ b/PROJECT_DOCS/2. SSU dokumenti/Word dokumenti/SSU_7.10_Najava_na_sistem.docx
@@ -11,8 +11,6 @@
           <w:lang w:val="sr-Latn-RS"/>
         </w:rPr>
       </w:pPr>
-      <w:bookmarkStart w:id="0" w:name="_GoBack"/>
-      <w:bookmarkEnd w:id="0"/>
       <w:r>
         <w:rPr>
           <w:sz w:val="28"/>
@@ -407,6 +405,14 @@
               </w:rPr>
               <w:t>25.02.2020</w:t>
             </w:r>
+            <w:r>
+              <w:rPr>
+                <w:sz w:val="28"/>
+                <w:szCs w:val="28"/>
+                <w:lang w:val="sr-Latn-RS"/>
+              </w:rPr>
+              <w:t>.</w:t>
+            </w:r>
           </w:p>
         </w:tc>
         <w:tc>
@@ -481,6 +487,130 @@
               <w:right w:val="single" w:sz="4" w:space="0" w:color="auto"/>
             </w:tcBorders>
             <w:hideMark/>
+          </w:tcPr>
+          <w:p>
+            <w:pPr>
+              <w:spacing w:line="240" w:lineRule="auto"/>
+              <w:jc w:val="center"/>
+              <w:rPr>
+                <w:sz w:val="28"/>
+                <w:szCs w:val="28"/>
+                <w:lang w:val="sr-Latn-RS"/>
+              </w:rPr>
+            </w:pPr>
+            <w:r>
+              <w:rPr>
+                <w:sz w:val="28"/>
+                <w:szCs w:val="28"/>
+                <w:lang w:val="sr-Latn-RS"/>
+              </w:rPr>
+              <w:t>Stefan Teslić</w:t>
+            </w:r>
+          </w:p>
+        </w:tc>
+      </w:tr>
+      <w:tr>
+        <w:tc>
+          <w:tcPr>
+            <w:tcW w:w="2254" w:type="dxa"/>
+            <w:tcBorders>
+              <w:top w:val="single" w:sz="4" w:space="0" w:color="auto"/>
+              <w:left w:val="single" w:sz="4" w:space="0" w:color="auto"/>
+              <w:bottom w:val="single" w:sz="4" w:space="0" w:color="auto"/>
+              <w:right w:val="single" w:sz="4" w:space="0" w:color="auto"/>
+            </w:tcBorders>
+          </w:tcPr>
+          <w:p>
+            <w:pPr>
+              <w:spacing w:line="240" w:lineRule="auto"/>
+              <w:jc w:val="center"/>
+              <w:rPr>
+                <w:sz w:val="28"/>
+                <w:szCs w:val="28"/>
+                <w:lang w:val="sr-Latn-RS"/>
+              </w:rPr>
+            </w:pPr>
+            <w:r>
+              <w:rPr>
+                <w:sz w:val="28"/>
+                <w:szCs w:val="28"/>
+                <w:lang w:val="sr-Latn-RS"/>
+              </w:rPr>
+              <w:t>6.06.2020.</w:t>
+            </w:r>
+          </w:p>
+        </w:tc>
+        <w:tc>
+          <w:tcPr>
+            <w:tcW w:w="2254" w:type="dxa"/>
+            <w:tcBorders>
+              <w:top w:val="single" w:sz="4" w:space="0" w:color="auto"/>
+              <w:left w:val="single" w:sz="4" w:space="0" w:color="auto"/>
+              <w:bottom w:val="single" w:sz="4" w:space="0" w:color="auto"/>
+              <w:right w:val="single" w:sz="4" w:space="0" w:color="auto"/>
+            </w:tcBorders>
+          </w:tcPr>
+          <w:p>
+            <w:pPr>
+              <w:spacing w:line="240" w:lineRule="auto"/>
+              <w:jc w:val="center"/>
+              <w:rPr>
+                <w:sz w:val="28"/>
+                <w:szCs w:val="28"/>
+                <w:lang w:val="sr-Latn-RS"/>
+              </w:rPr>
+            </w:pPr>
+            <w:r>
+              <w:rPr>
+                <w:sz w:val="28"/>
+                <w:szCs w:val="28"/>
+                <w:lang w:val="sr-Latn-RS"/>
+              </w:rPr>
+              <w:t>1.1</w:t>
+            </w:r>
+          </w:p>
+        </w:tc>
+        <w:tc>
+          <w:tcPr>
+            <w:tcW w:w="2254" w:type="dxa"/>
+            <w:tcBorders>
+              <w:top w:val="single" w:sz="4" w:space="0" w:color="auto"/>
+              <w:left w:val="single" w:sz="4" w:space="0" w:color="auto"/>
+              <w:bottom w:val="single" w:sz="4" w:space="0" w:color="auto"/>
+              <w:right w:val="single" w:sz="4" w:space="0" w:color="auto"/>
+            </w:tcBorders>
+          </w:tcPr>
+          <w:p>
+            <w:pPr>
+              <w:spacing w:line="240" w:lineRule="auto"/>
+              <w:jc w:val="center"/>
+              <w:rPr>
+                <w:sz w:val="28"/>
+                <w:szCs w:val="28"/>
+                <w:lang w:val="sr-Latn-RS"/>
+              </w:rPr>
+            </w:pPr>
+            <w:r>
+              <w:rPr>
+                <w:sz w:val="28"/>
+                <w:szCs w:val="28"/>
+                <w:lang w:val="sr-Latn-RS"/>
+              </w:rPr>
+              <w:t>Izbrisana tačka 5 u toku 2.2.3</w:t>
+            </w:r>
+            <w:bookmarkStart w:id="0" w:name="_GoBack"/>
+            <w:bookmarkEnd w:id="0"/>
+          </w:p>
+        </w:tc>
+        <w:tc>
+          <w:tcPr>
+            <w:tcW w:w="2254" w:type="dxa"/>
+            <w:tcBorders>
+              <w:top w:val="single" w:sz="4" w:space="0" w:color="auto"/>
+              <w:left w:val="single" w:sz="4" w:space="0" w:color="auto"/>
+              <w:bottom w:val="single" w:sz="4" w:space="0" w:color="auto"/>
+              <w:right w:val="single" w:sz="4" w:space="0" w:color="auto"/>
+            </w:tcBorders>
           </w:tcPr>
           <w:p>
             <w:pPr>
@@ -697,7 +827,6 @@
           <w:p>
             <w:pPr>
               <w:spacing w:line="240" w:lineRule="auto"/>
-              <w:jc w:val="center"/>
               <w:rPr>
                 <w:sz w:val="28"/>
                 <w:szCs w:val="28"/>
@@ -773,95 +902,6 @@
           </w:p>
         </w:tc>
       </w:tr>
-      <w:tr>
-        <w:tc>
-          <w:tcPr>
-            <w:tcW w:w="2254" w:type="dxa"/>
-            <w:tcBorders>
-              <w:top w:val="single" w:sz="4" w:space="0" w:color="auto"/>
-              <w:left w:val="single" w:sz="4" w:space="0" w:color="auto"/>
-              <w:bottom w:val="single" w:sz="4" w:space="0" w:color="auto"/>
-              <w:right w:val="single" w:sz="4" w:space="0" w:color="auto"/>
-            </w:tcBorders>
-          </w:tcPr>
-          <w:p>
-            <w:pPr>
-              <w:spacing w:line="240" w:lineRule="auto"/>
-              <w:rPr>
-                <w:sz w:val="28"/>
-                <w:szCs w:val="28"/>
-                <w:lang w:val="sr-Latn-RS"/>
-              </w:rPr>
-            </w:pPr>
-          </w:p>
-        </w:tc>
-        <w:tc>
-          <w:tcPr>
-            <w:tcW w:w="2254" w:type="dxa"/>
-            <w:tcBorders>
-              <w:top w:val="single" w:sz="4" w:space="0" w:color="auto"/>
-              <w:left w:val="single" w:sz="4" w:space="0" w:color="auto"/>
-              <w:bottom w:val="single" w:sz="4" w:space="0" w:color="auto"/>
-              <w:right w:val="single" w:sz="4" w:space="0" w:color="auto"/>
-            </w:tcBorders>
-          </w:tcPr>
-          <w:p>
-            <w:pPr>
-              <w:spacing w:line="240" w:lineRule="auto"/>
-              <w:jc w:val="center"/>
-              <w:rPr>
-                <w:sz w:val="28"/>
-                <w:szCs w:val="28"/>
-                <w:lang w:val="sr-Latn-RS"/>
-              </w:rPr>
-            </w:pPr>
-          </w:p>
-        </w:tc>
-        <w:tc>
-          <w:tcPr>
-            <w:tcW w:w="2254" w:type="dxa"/>
-            <w:tcBorders>
-              <w:top w:val="single" w:sz="4" w:space="0" w:color="auto"/>
-              <w:left w:val="single" w:sz="4" w:space="0" w:color="auto"/>
-              <w:bottom w:val="single" w:sz="4" w:space="0" w:color="auto"/>
-              <w:right w:val="single" w:sz="4" w:space="0" w:color="auto"/>
-            </w:tcBorders>
-          </w:tcPr>
-          <w:p>
-            <w:pPr>
-              <w:spacing w:line="240" w:lineRule="auto"/>
-              <w:jc w:val="center"/>
-              <w:rPr>
-                <w:sz w:val="28"/>
-                <w:szCs w:val="28"/>
-                <w:lang w:val="sr-Latn-RS"/>
-              </w:rPr>
-            </w:pPr>
-          </w:p>
-        </w:tc>
-        <w:tc>
-          <w:tcPr>
-            <w:tcW w:w="2254" w:type="dxa"/>
-            <w:tcBorders>
-              <w:top w:val="single" w:sz="4" w:space="0" w:color="auto"/>
-              <w:left w:val="single" w:sz="4" w:space="0" w:color="auto"/>
-              <w:bottom w:val="single" w:sz="4" w:space="0" w:color="auto"/>
-              <w:right w:val="single" w:sz="4" w:space="0" w:color="auto"/>
-            </w:tcBorders>
-          </w:tcPr>
-          <w:p>
-            <w:pPr>
-              <w:spacing w:line="240" w:lineRule="auto"/>
-              <w:jc w:val="center"/>
-              <w:rPr>
-                <w:sz w:val="28"/>
-                <w:szCs w:val="28"/>
-                <w:lang w:val="sr-Latn-RS"/>
-              </w:rPr>
-            </w:pPr>
-          </w:p>
-        </w:tc>
-      </w:tr>
     </w:tbl>
     <w:p>
       <w:pPr>
@@ -916,11 +956,9 @@
           <w:pPr>
             <w:pStyle w:val="TOCHeading"/>
           </w:pPr>
-          <w:proofErr w:type="spellStart"/>
           <w:r>
             <w:t>Sadržaj</w:t>
           </w:r>
-          <w:proofErr w:type="spellEnd"/>
         </w:p>
         <w:p>
           <w:pPr>
@@ -2441,13 +2479,11 @@
         </w:numPr>
       </w:pPr>
       <w:bookmarkStart w:id="1" w:name="_Toc34425761"/>
-      <w:proofErr w:type="spellStart"/>
       <w:r>
         <w:lastRenderedPageBreak/>
         <w:t>Uvod</w:t>
       </w:r>
       <w:bookmarkEnd w:id="1"/>
-      <w:proofErr w:type="spellEnd"/>
     </w:p>
     <w:p>
       <w:pPr>
@@ -2458,12 +2494,10 @@
         </w:numPr>
       </w:pPr>
       <w:bookmarkStart w:id="2" w:name="_Toc34425762"/>
-      <w:proofErr w:type="spellStart"/>
       <w:r>
         <w:t>Rezime</w:t>
       </w:r>
       <w:bookmarkEnd w:id="2"/>
-      <w:proofErr w:type="spellEnd"/>
     </w:p>
     <w:p>
       <w:pPr>
@@ -3336,47 +3370,6 @@
         </w:rPr>
         <w:t>Sistem obaveštava korisnika da mejl nije u dobrom formatu</w:t>
       </w:r>
-    </w:p>
-    <w:p>
-      <w:pPr>
-        <w:pStyle w:val="ListParagraph"/>
-        <w:numPr>
-          <w:ilvl w:val="0"/>
-          <w:numId w:val="5"/>
-        </w:numPr>
-      </w:pPr>
-      <w:r>
-        <w:t xml:space="preserve">Sistem </w:t>
-      </w:r>
-      <w:proofErr w:type="spellStart"/>
-      <w:r>
-        <w:t>briše</w:t>
-      </w:r>
-      <w:proofErr w:type="spellEnd"/>
-      <w:r>
-        <w:t xml:space="preserve"> </w:t>
-      </w:r>
-      <w:proofErr w:type="spellStart"/>
-      <w:r>
-        <w:t>podatak</w:t>
-      </w:r>
-      <w:proofErr w:type="spellEnd"/>
-      <w:r>
-        <w:t xml:space="preserve"> iz </w:t>
-      </w:r>
-      <w:proofErr w:type="spellStart"/>
-      <w:r>
-        <w:t>tekstualnog</w:t>
-      </w:r>
-      <w:proofErr w:type="spellEnd"/>
-      <w:r>
-        <w:t xml:space="preserve"> </w:t>
-      </w:r>
-      <w:proofErr w:type="spellStart"/>
-      <w:r>
-        <w:t>polja</w:t>
-      </w:r>
-      <w:proofErr w:type="spellEnd"/>
     </w:p>
     <w:p>
       <w:pPr>
@@ -5650,88 +5643,6 @@
 </file>
 
 <file path=customXml/item1.xml><?xml version="1.0" encoding="utf-8"?>
-<p:properties xmlns:p="http://schemas.microsoft.com/office/2006/metadata/properties" xmlns:xsi="http://www.w3.org/2001/XMLSchema-instance" xmlns:pc="http://schemas.microsoft.com/office/infopath/2007/PartnerControls">
-  <documentManagement>
-    <NotebookType xmlns="854091b4-4ead-4e82-a936-895171e07fe0" xsi:nil="true"/>
-    <Has_Teacher_Only_SectionGroup xmlns="854091b4-4ead-4e82-a936-895171e07fe0" xsi:nil="true"/>
-    <Member_Groups xmlns="854091b4-4ead-4e82-a936-895171e07fe0">
-      <UserInfo>
-        <DisplayName/>
-        <AccountId xsi:nil="true"/>
-        <AccountType/>
-      </UserInfo>
-    </Member_Groups>
-    <Owner xmlns="854091b4-4ead-4e82-a936-895171e07fe0">
-      <UserInfo>
-        <DisplayName/>
-        <AccountId xsi:nil="true"/>
-        <AccountType/>
-      </UserInfo>
-    </Owner>
-    <Leaders xmlns="854091b4-4ead-4e82-a936-895171e07fe0">
-      <UserInfo>
-        <DisplayName/>
-        <AccountId xsi:nil="true"/>
-        <AccountType/>
-      </UserInfo>
-    </Leaders>
-    <Members xmlns="854091b4-4ead-4e82-a936-895171e07fe0">
-      <UserInfo>
-        <DisplayName/>
-        <AccountId xsi:nil="true"/>
-        <AccountType/>
-      </UserInfo>
-    </Members>
-    <IsNotebookLocked xmlns="854091b4-4ead-4e82-a936-895171e07fe0" xsi:nil="true"/>
-    <Invited_Leaders xmlns="854091b4-4ead-4e82-a936-895171e07fe0" xsi:nil="true"/>
-    <FolderType xmlns="854091b4-4ead-4e82-a936-895171e07fe0" xsi:nil="true"/>
-    <CultureName xmlns="854091b4-4ead-4e82-a936-895171e07fe0" xsi:nil="true"/>
-    <Students xmlns="854091b4-4ead-4e82-a936-895171e07fe0">
-      <UserInfo>
-        <DisplayName/>
-        <AccountId xsi:nil="true"/>
-        <AccountType/>
-      </UserInfo>
-    </Students>
-    <Templates xmlns="854091b4-4ead-4e82-a936-895171e07fe0" xsi:nil="true"/>
-    <Self_Registration_Enabled xmlns="854091b4-4ead-4e82-a936-895171e07fe0" xsi:nil="true"/>
-    <DefaultSectionNames xmlns="854091b4-4ead-4e82-a936-895171e07fe0" xsi:nil="true"/>
-    <Invited_Members xmlns="854091b4-4ead-4e82-a936-895171e07fe0" xsi:nil="true"/>
-    <AppVersion xmlns="854091b4-4ead-4e82-a936-895171e07fe0" xsi:nil="true"/>
-    <TeamsChannelId xmlns="854091b4-4ead-4e82-a936-895171e07fe0" xsi:nil="true"/>
-    <Invited_Students xmlns="854091b4-4ead-4e82-a936-895171e07fe0" xsi:nil="true"/>
-    <Teachers xmlns="854091b4-4ead-4e82-a936-895171e07fe0">
-      <UserInfo>
-        <DisplayName/>
-        <AccountId xsi:nil="true"/>
-        <AccountType/>
-      </UserInfo>
-    </Teachers>
-    <Student_Groups xmlns="854091b4-4ead-4e82-a936-895171e07fe0">
-      <UserInfo>
-        <DisplayName/>
-        <AccountId xsi:nil="true"/>
-        <AccountType/>
-      </UserInfo>
-    </Student_Groups>
-    <Math_Settings xmlns="854091b4-4ead-4e82-a936-895171e07fe0" xsi:nil="true"/>
-    <Has_Leaders_Only_SectionGroup xmlns="854091b4-4ead-4e82-a936-895171e07fe0" xsi:nil="true"/>
-    <Is_Collaboration_Space_Locked xmlns="854091b4-4ead-4e82-a936-895171e07fe0" xsi:nil="true"/>
-    <Invited_Teachers xmlns="854091b4-4ead-4e82-a936-895171e07fe0" xsi:nil="true"/>
-  </documentManagement>
-</p:properties>
-</file>
-
-<file path=customXml/item2.xml><?xml version="1.0" encoding="utf-8"?>
-<?mso-contentType ?>
-<FormTemplates xmlns="http://schemas.microsoft.com/sharepoint/v3/contenttype/forms">
-  <Display>DocumentLibraryForm</Display>
-  <Edit>DocumentLibraryForm</Edit>
-  <New>DocumentLibraryForm</New>
-</FormTemplates>
-</file>
-
-<file path=customXml/item3.xml><?xml version="1.0" encoding="utf-8"?>
 <ct:contentTypeSchema xmlns:ct="http://schemas.microsoft.com/office/2006/metadata/contentType" xmlns:ma="http://schemas.microsoft.com/office/2006/metadata/properties/metaAttributes" ct:_="" ma:_="" ma:contentTypeName="Document" ma:contentTypeID="0x0101002F7874CDE9799047BE64F7DAF296A729" ma:contentTypeVersion="35" ma:contentTypeDescription="Create a new document." ma:contentTypeScope="" ma:versionID="381628460c1648c4c0caacb30b69ebe8">
   <xsd:schema xmlns:xsd="http://www.w3.org/2001/XMLSchema" xmlns:xs="http://www.w3.org/2001/XMLSchema" xmlns:p="http://schemas.microsoft.com/office/2006/metadata/properties" xmlns:ns3="854091b4-4ead-4e82-a936-895171e07fe0" xmlns:ns4="59879bb6-df0b-48df-98c5-a8c90518a48a" targetNamespace="http://schemas.microsoft.com/office/2006/metadata/properties" ma:root="true" ma:fieldsID="2eb153bee1dfee8c42f77b2d23ea4f6e" ns3:_="" ns4:_="">
     <xsd:import namespace="854091b4-4ead-4e82-a936-895171e07fe0"/>
@@ -6194,32 +6105,89 @@
 </ct:contentTypeSchema>
 </file>
 
-<file path=customXml/itemProps1.xml><?xml version="1.0" encoding="utf-8"?>
-<ds:datastoreItem xmlns:ds="http://schemas.openxmlformats.org/officeDocument/2006/customXml" ds:itemID="{4A45E5E0-1905-456B-A55E-BFF6676D6EE7}">
-  <ds:schemaRefs>
-    <ds:schemaRef ds:uri="http://purl.org/dc/terms/"/>
-    <ds:schemaRef ds:uri="http://schemas.openxmlformats.org/package/2006/metadata/core-properties"/>
-    <ds:schemaRef ds:uri="http://purl.org/dc/dcmitype/"/>
-    <ds:schemaRef ds:uri="http://schemas.microsoft.com/office/infopath/2007/PartnerControls"/>
-    <ds:schemaRef ds:uri="http://schemas.microsoft.com/office/2006/documentManagement/types"/>
-    <ds:schemaRef ds:uri="http://schemas.microsoft.com/office/2006/metadata/properties"/>
-    <ds:schemaRef ds:uri="59879bb6-df0b-48df-98c5-a8c90518a48a"/>
-    <ds:schemaRef ds:uri="854091b4-4ead-4e82-a936-895171e07fe0"/>
-    <ds:schemaRef ds:uri="http://www.w3.org/XML/1998/namespace"/>
-    <ds:schemaRef ds:uri="http://purl.org/dc/elements/1.1/"/>
-  </ds:schemaRefs>
-</ds:datastoreItem>
+<file path=customXml/item2.xml><?xml version="1.0" encoding="utf-8"?>
+<?mso-contentType ?>
+<FormTemplates xmlns="http://schemas.microsoft.com/sharepoint/v3/contenttype/forms">
+  <Display>DocumentLibraryForm</Display>
+  <Edit>DocumentLibraryForm</Edit>
+  <New>DocumentLibraryForm</New>
+</FormTemplates>
 </file>
 
-<file path=customXml/itemProps2.xml><?xml version="1.0" encoding="utf-8"?>
-<ds:datastoreItem xmlns:ds="http://schemas.openxmlformats.org/officeDocument/2006/customXml" ds:itemID="{D0353C62-5064-43CA-8976-C8A5F0151931}">
-  <ds:schemaRefs>
-    <ds:schemaRef ds:uri="http://schemas.microsoft.com/sharepoint/v3/contenttype/forms"/>
-  </ds:schemaRefs>
-</ds:datastoreItem>
+<file path=customXml/item3.xml><?xml version="1.0" encoding="utf-8"?>
+<p:properties xmlns:p="http://schemas.microsoft.com/office/2006/metadata/properties" xmlns:xsi="http://www.w3.org/2001/XMLSchema-instance" xmlns:pc="http://schemas.microsoft.com/office/infopath/2007/PartnerControls">
+  <documentManagement>
+    <NotebookType xmlns="854091b4-4ead-4e82-a936-895171e07fe0" xsi:nil="true"/>
+    <Has_Teacher_Only_SectionGroup xmlns="854091b4-4ead-4e82-a936-895171e07fe0" xsi:nil="true"/>
+    <Member_Groups xmlns="854091b4-4ead-4e82-a936-895171e07fe0">
+      <UserInfo>
+        <DisplayName/>
+        <AccountId xsi:nil="true"/>
+        <AccountType/>
+      </UserInfo>
+    </Member_Groups>
+    <Owner xmlns="854091b4-4ead-4e82-a936-895171e07fe0">
+      <UserInfo>
+        <DisplayName/>
+        <AccountId xsi:nil="true"/>
+        <AccountType/>
+      </UserInfo>
+    </Owner>
+    <Leaders xmlns="854091b4-4ead-4e82-a936-895171e07fe0">
+      <UserInfo>
+        <DisplayName/>
+        <AccountId xsi:nil="true"/>
+        <AccountType/>
+      </UserInfo>
+    </Leaders>
+    <Members xmlns="854091b4-4ead-4e82-a936-895171e07fe0">
+      <UserInfo>
+        <DisplayName/>
+        <AccountId xsi:nil="true"/>
+        <AccountType/>
+      </UserInfo>
+    </Members>
+    <IsNotebookLocked xmlns="854091b4-4ead-4e82-a936-895171e07fe0" xsi:nil="true"/>
+    <Invited_Leaders xmlns="854091b4-4ead-4e82-a936-895171e07fe0" xsi:nil="true"/>
+    <FolderType xmlns="854091b4-4ead-4e82-a936-895171e07fe0" xsi:nil="true"/>
+    <CultureName xmlns="854091b4-4ead-4e82-a936-895171e07fe0" xsi:nil="true"/>
+    <Students xmlns="854091b4-4ead-4e82-a936-895171e07fe0">
+      <UserInfo>
+        <DisplayName/>
+        <AccountId xsi:nil="true"/>
+        <AccountType/>
+      </UserInfo>
+    </Students>
+    <Templates xmlns="854091b4-4ead-4e82-a936-895171e07fe0" xsi:nil="true"/>
+    <Self_Registration_Enabled xmlns="854091b4-4ead-4e82-a936-895171e07fe0" xsi:nil="true"/>
+    <DefaultSectionNames xmlns="854091b4-4ead-4e82-a936-895171e07fe0" xsi:nil="true"/>
+    <Invited_Members xmlns="854091b4-4ead-4e82-a936-895171e07fe0" xsi:nil="true"/>
+    <AppVersion xmlns="854091b4-4ead-4e82-a936-895171e07fe0" xsi:nil="true"/>
+    <TeamsChannelId xmlns="854091b4-4ead-4e82-a936-895171e07fe0" xsi:nil="true"/>
+    <Invited_Students xmlns="854091b4-4ead-4e82-a936-895171e07fe0" xsi:nil="true"/>
+    <Teachers xmlns="854091b4-4ead-4e82-a936-895171e07fe0">
+      <UserInfo>
+        <DisplayName/>
+        <AccountId xsi:nil="true"/>
+        <AccountType/>
+      </UserInfo>
+    </Teachers>
+    <Student_Groups xmlns="854091b4-4ead-4e82-a936-895171e07fe0">
+      <UserInfo>
+        <DisplayName/>
+        <AccountId xsi:nil="true"/>
+        <AccountType/>
+      </UserInfo>
+    </Student_Groups>
+    <Math_Settings xmlns="854091b4-4ead-4e82-a936-895171e07fe0" xsi:nil="true"/>
+    <Has_Leaders_Only_SectionGroup xmlns="854091b4-4ead-4e82-a936-895171e07fe0" xsi:nil="true"/>
+    <Is_Collaboration_Space_Locked xmlns="854091b4-4ead-4e82-a936-895171e07fe0" xsi:nil="true"/>
+    <Invited_Teachers xmlns="854091b4-4ead-4e82-a936-895171e07fe0" xsi:nil="true"/>
+  </documentManagement>
+</p:properties>
 </file>
 
-<file path=customXml/itemProps3.xml><?xml version="1.0" encoding="utf-8"?>
+<file path=customXml/itemProps1.xml><?xml version="1.0" encoding="utf-8"?>
 <ds:datastoreItem xmlns:ds="http://schemas.openxmlformats.org/officeDocument/2006/customXml" ds:itemID="{EF1848F9-AA89-4CEE-989E-0737E45B2EBB}">
   <ds:schemaRefs>
     <ds:schemaRef ds:uri="http://schemas.microsoft.com/office/2006/metadata/contentType"/>
@@ -6236,4 +6204,22 @@
     <ds:schemaRef ds:uri="http://schemas.microsoft.com/internal/obd"/>
   </ds:schemaRefs>
 </ds:datastoreItem>
+</file>
+
+<file path=customXml/itemProps2.xml><?xml version="1.0" encoding="utf-8"?>
+<ds:datastoreItem xmlns:ds="http://schemas.openxmlformats.org/officeDocument/2006/customXml" ds:itemID="{D0353C62-5064-43CA-8976-C8A5F0151931}">
+  <ds:schemaRefs>
+    <ds:schemaRef ds:uri="http://schemas.microsoft.com/sharepoint/v3/contenttype/forms"/>
+  </ds:schemaRefs>
+</ds:datastoreItem>
+</file>
+
+<file path=customXml/itemProps3.xml><?xml version="1.0" encoding="utf-8"?>
+<ds:datastoreItem xmlns:ds="http://schemas.openxmlformats.org/officeDocument/2006/customXml" ds:itemID="{4A45E5E0-1905-456B-A55E-BFF6676D6EE7}">
+  <ds:schemaRefs>
+    <ds:schemaRef ds:uri="http://schemas.microsoft.com/office/2006/metadata/properties"/>
+    <ds:schemaRef ds:uri="http://schemas.microsoft.com/office/infopath/2007/PartnerControls"/>
+    <ds:schemaRef ds:uri="854091b4-4ead-4e82-a936-895171e07fe0"/>
+  </ds:schemaRefs>
+</ds:datastoreItem>
 </file>
</xml_diff>